<commit_message>
[SIMULATION] : Simulated all the Requested conditions
</commit_message>
<xml_diff>
--- a/Presentation & Report/Alfio/Final Report.docx
+++ b/Presentation & Report/Alfio/Final Report.docx
@@ -254,7 +254,7 @@
               <w:jc w:val="left"/>
             </w:pPr>
             <w:r>
-              <w:t>0000000</w:t>
+              <w:t>10629371</w:t>
             </w:r>
           </w:p>
         </w:tc>
@@ -352,7 +352,7 @@
               <w:jc w:val="left"/>
             </w:pPr>
             <w:r>
-              <w:t>20XX-XX</w:t>
+              <w:t>10690049</w:t>
             </w:r>
           </w:p>
         </w:tc>
@@ -451,7 +451,7 @@
               <w:jc w:val="left"/>
             </w:pPr>
             <w:r>
-              <w:t>20XX-XX</w:t>
+              <w:t>10610411</w:t>
             </w:r>
           </w:p>
         </w:tc>
@@ -632,6 +632,9 @@
     </w:p>
     <w:p>
       <w:pPr>
+        <w:rPr>
+          <w:u w:val="single"/>
+        </w:rPr>
         <w:sectPr>
           <w:headerReference w:type="even" r:id="rId9"/>
           <w:headerReference w:type="default" r:id="rId10"/>
@@ -646,8 +649,8 @@
         </w:sectPr>
       </w:pPr>
     </w:p>
-    <w:bookmarkStart w:id="0" w:name="_Toc167717831" w:displacedByCustomXml="next"/>
-    <w:bookmarkStart w:id="1" w:name="_Toc166508303" w:displacedByCustomXml="next"/>
+    <w:bookmarkStart w:id="0" w:name="_Toc166508303" w:displacedByCustomXml="next"/>
+    <w:bookmarkStart w:id="1" w:name="_Toc167717831" w:displacedByCustomXml="next"/>
     <w:sdt>
       <w:sdtPr>
         <w:rPr>
@@ -4130,17 +4133,8 @@
           <w:rFonts w:eastAsiaTheme="minorEastAsia"/>
           <w:szCs w:val="24"/>
         </w:rPr>
-        <w:t xml:space="preserve"> come differenza tra energia cinetica e </w:t>
-      </w:r>
-      <w:proofErr w:type="spellStart"/>
-      <w:r>
-        <w:rPr>
-          <w:rFonts w:eastAsiaTheme="minorEastAsia"/>
-          <w:szCs w:val="24"/>
-        </w:rPr>
-        <w:t>potenziale</w:t>
-      </w:r>
-      <w:proofErr w:type="spellEnd"/>
+        <w:t xml:space="preserve"> come differenza tra energia cinetica e potenziale</w:t>
+      </w:r>
       <w:r>
         <w:rPr>
           <w:rFonts w:eastAsiaTheme="minorEastAsia"/>
@@ -5419,7 +5413,23 @@
           <w:rFonts w:eastAsiaTheme="minorEastAsia"/>
           <w:szCs w:val="24"/>
         </w:rPr>
-        <w:t xml:space="preserve">rappresenta la velocità del centro di massa del </w:t>
+        <w:t xml:space="preserve">rappresenta la velocità del centro di </w:t>
+      </w:r>
+      <w:proofErr w:type="spellStart"/>
+      <w:r>
+        <w:rPr>
+          <w:rFonts w:eastAsiaTheme="minorEastAsia"/>
+          <w:szCs w:val="24"/>
+        </w:rPr>
+        <w:t>massa</w:t>
+      </w:r>
+      <w:proofErr w:type="spellEnd"/>
+      <w:r>
+        <w:rPr>
+          <w:rFonts w:eastAsiaTheme="minorEastAsia"/>
+          <w:szCs w:val="24"/>
+        </w:rPr>
+        <w:t xml:space="preserve"> del </w:t>
       </w:r>
       <w:proofErr w:type="spellStart"/>
       <w:r>
@@ -8455,7 +8465,7 @@
               <w:rPr>
                 <w:rFonts w:ascii="Cambria Math" w:eastAsiaTheme="minorEastAsia" w:hAnsi="Cambria Math"/>
                 <w:i/>
-                <w:szCs w:val="24"/>
+                <w:sz w:val="22"/>
               </w:rPr>
             </m:ctrlPr>
           </m:funcPr>
@@ -8466,7 +8476,7 @@
               </m:rPr>
               <w:rPr>
                 <w:rFonts w:ascii="Cambria Math" w:eastAsiaTheme="minorEastAsia" w:hAnsi="Cambria Math"/>
-                <w:szCs w:val="24"/>
+                <w:sz w:val="22"/>
               </w:rPr>
               <m:t>-</m:t>
             </m:r>
@@ -8475,7 +8485,7 @@
                 <m:ctrlPr>
                   <w:rPr>
                     <w:rFonts w:ascii="Cambria Math" w:eastAsiaTheme="minorEastAsia" w:hAnsi="Cambria Math"/>
-                    <w:szCs w:val="24"/>
+                    <w:sz w:val="22"/>
                   </w:rPr>
                 </m:ctrlPr>
               </m:sSubPr>
@@ -8483,7 +8493,7 @@
                 <m:r>
                   <w:rPr>
                     <w:rFonts w:ascii="Cambria Math" w:eastAsiaTheme="minorEastAsia" w:hAnsi="Cambria Math"/>
-                    <w:szCs w:val="24"/>
+                    <w:sz w:val="22"/>
                   </w:rPr>
                   <m:t>m</m:t>
                 </m:r>
@@ -8492,7 +8502,7 @@
                 <m:r>
                   <w:rPr>
                     <w:rFonts w:ascii="Cambria Math" w:eastAsiaTheme="minorEastAsia" w:hAnsi="Cambria Math"/>
-                    <w:szCs w:val="24"/>
+                    <w:sz w:val="22"/>
                   </w:rPr>
                   <m:t>p</m:t>
                 </m:r>
@@ -8506,7 +8516,7 @@
                   <w:rPr>
                     <w:rFonts w:ascii="Cambria Math" w:eastAsiaTheme="minorEastAsia" w:hAnsi="Cambria Math"/>
                     <w:i/>
-                    <w:szCs w:val="24"/>
+                    <w:sz w:val="22"/>
                   </w:rPr>
                 </m:ctrlPr>
               </m:sSubPr>
@@ -8517,7 +8527,7 @@
                       <w:rPr>
                         <w:rFonts w:ascii="Cambria Math" w:eastAsiaTheme="minorEastAsia" w:hAnsi="Cambria Math"/>
                         <w:i/>
-                        <w:szCs w:val="24"/>
+                        <w:sz w:val="22"/>
                       </w:rPr>
                     </m:ctrlPr>
                   </m:sSubPr>
@@ -8525,7 +8535,7 @@
                     <m:r>
                       <w:rPr>
                         <w:rFonts w:ascii="Cambria Math" w:eastAsiaTheme="minorEastAsia" w:hAnsi="Cambria Math"/>
-                        <w:szCs w:val="24"/>
+                        <w:sz w:val="22"/>
                       </w:rPr>
                       <m:t>L</m:t>
                     </m:r>
@@ -8534,7 +8544,7 @@
                     <m:r>
                       <w:rPr>
                         <w:rFonts w:ascii="Cambria Math" w:eastAsiaTheme="minorEastAsia" w:hAnsi="Cambria Math"/>
-                        <w:szCs w:val="24"/>
+                        <w:sz w:val="22"/>
                       </w:rPr>
                       <m:t>r</m:t>
                     </m:r>
@@ -8543,7 +8553,7 @@
                 <m:r>
                   <w:rPr>
                     <w:rFonts w:ascii="Cambria Math" w:eastAsiaTheme="minorEastAsia" w:hAnsi="Cambria Math"/>
-                    <w:szCs w:val="24"/>
+                    <w:sz w:val="22"/>
                   </w:rPr>
                   <m:t>l</m:t>
                 </m:r>
@@ -8552,7 +8562,7 @@
                 <m:r>
                   <w:rPr>
                     <w:rFonts w:ascii="Cambria Math" w:eastAsiaTheme="minorEastAsia" w:hAnsi="Cambria Math"/>
-                    <w:szCs w:val="24"/>
+                    <w:sz w:val="22"/>
                   </w:rPr>
                   <m:t>P</m:t>
                 </m:r>
@@ -8564,7 +8574,7 @@
                   <w:rPr>
                     <w:rFonts w:ascii="Cambria Math" w:eastAsiaTheme="minorEastAsia" w:hAnsi="Cambria Math"/>
                     <w:i/>
-                    <w:szCs w:val="24"/>
+                    <w:sz w:val="22"/>
                   </w:rPr>
                 </m:ctrlPr>
               </m:funcPr>
@@ -8575,7 +8585,7 @@
                   </m:rPr>
                   <w:rPr>
                     <w:rFonts w:ascii="Cambria Math" w:eastAsiaTheme="minorEastAsia" w:hAnsi="Cambria Math"/>
-                    <w:szCs w:val="24"/>
+                    <w:sz w:val="22"/>
                   </w:rPr>
                   <m:t>cos</m:t>
                 </m:r>
@@ -8584,7 +8594,7 @@
                 <m:r>
                   <w:rPr>
                     <w:rFonts w:ascii="Cambria Math" w:eastAsiaTheme="minorEastAsia" w:hAnsi="Cambria Math"/>
-                    <w:szCs w:val="24"/>
+                    <w:sz w:val="22"/>
                   </w:rPr>
                   <m:t>φ</m:t>
                 </m:r>
@@ -8595,7 +8605,7 @@
                       <w:rPr>
                         <w:rFonts w:ascii="Cambria Math" w:eastAsiaTheme="minorEastAsia" w:hAnsi="Cambria Math"/>
                         <w:i/>
-                        <w:szCs w:val="24"/>
+                        <w:sz w:val="22"/>
                       </w:rPr>
                     </m:ctrlPr>
                   </m:accPr>
@@ -8603,7 +8613,7 @@
                     <m:r>
                       <w:rPr>
                         <w:rFonts w:ascii="Cambria Math" w:eastAsiaTheme="minorEastAsia" w:hAnsi="Cambria Math"/>
-                        <w:szCs w:val="24"/>
+                        <w:sz w:val="22"/>
                       </w:rPr>
                       <m:t>θ</m:t>
                     </m:r>
@@ -8616,7 +8626,7 @@
         <m:r>
           <w:rPr>
             <w:rFonts w:ascii="Cambria Math" w:eastAsiaTheme="minorEastAsia" w:hAnsi="Cambria Math"/>
-            <w:szCs w:val="24"/>
+            <w:sz w:val="22"/>
           </w:rPr>
           <m:t>+</m:t>
         </m:r>
@@ -8626,7 +8636,7 @@
               <w:rPr>
                 <w:rFonts w:ascii="Cambria Math" w:eastAsiaTheme="minorEastAsia" w:hAnsi="Cambria Math"/>
                 <w:i/>
-                <w:szCs w:val="24"/>
+                <w:sz w:val="22"/>
               </w:rPr>
             </m:ctrlPr>
           </m:sSubPr>
@@ -8634,7 +8644,7 @@
             <m:r>
               <w:rPr>
                 <w:rFonts w:ascii="Cambria Math" w:eastAsiaTheme="minorEastAsia" w:hAnsi="Cambria Math"/>
-                <w:szCs w:val="24"/>
+                <w:sz w:val="22"/>
               </w:rPr>
               <m:t>J</m:t>
             </m:r>
@@ -8643,7 +8653,7 @@
             <m:r>
               <w:rPr>
                 <w:rFonts w:ascii="Cambria Math" w:eastAsiaTheme="minorEastAsia" w:hAnsi="Cambria Math"/>
-                <w:szCs w:val="24"/>
+                <w:sz w:val="22"/>
               </w:rPr>
               <m:t>P</m:t>
             </m:r>
@@ -8656,7 +8666,7 @@
               <w:rPr>
                 <w:rFonts w:ascii="Cambria Math" w:eastAsiaTheme="minorEastAsia" w:hAnsi="Cambria Math"/>
                 <w:i/>
-                <w:szCs w:val="24"/>
+                <w:sz w:val="22"/>
               </w:rPr>
             </m:ctrlPr>
           </m:accPr>
@@ -8664,7 +8674,7 @@
             <m:r>
               <w:rPr>
                 <w:rFonts w:ascii="Cambria Math" w:eastAsiaTheme="minorEastAsia" w:hAnsi="Cambria Math"/>
-                <w:szCs w:val="24"/>
+                <w:sz w:val="22"/>
               </w:rPr>
               <m:t>φ</m:t>
             </m:r>
@@ -8673,7 +8683,7 @@
         <m:r>
           <w:rPr>
             <w:rFonts w:ascii="Cambria Math" w:eastAsiaTheme="minorEastAsia" w:hAnsi="Cambria Math"/>
-            <w:szCs w:val="24"/>
+            <w:sz w:val="22"/>
           </w:rPr>
           <m:t>+</m:t>
         </m:r>
@@ -8683,7 +8693,7 @@
               <w:rPr>
                 <w:rFonts w:ascii="Cambria Math" w:eastAsiaTheme="minorEastAsia" w:hAnsi="Cambria Math"/>
                 <w:i/>
-                <w:szCs w:val="24"/>
+                <w:sz w:val="22"/>
               </w:rPr>
             </m:ctrlPr>
           </m:sSubPr>
@@ -8691,7 +8701,7 @@
             <m:r>
               <w:rPr>
                 <w:rFonts w:ascii="Cambria Math" w:eastAsiaTheme="minorEastAsia" w:hAnsi="Cambria Math"/>
-                <w:szCs w:val="24"/>
+                <w:sz w:val="22"/>
               </w:rPr>
               <m:t>m</m:t>
             </m:r>
@@ -8700,7 +8710,7 @@
             <m:r>
               <w:rPr>
                 <w:rFonts w:ascii="Cambria Math" w:eastAsiaTheme="minorEastAsia" w:hAnsi="Cambria Math"/>
-                <w:szCs w:val="24"/>
+                <w:sz w:val="22"/>
               </w:rPr>
               <m:t>p</m:t>
             </m:r>
@@ -8712,7 +8722,7 @@
               <w:rPr>
                 <w:rFonts w:ascii="Cambria Math" w:eastAsiaTheme="minorEastAsia" w:hAnsi="Cambria Math"/>
                 <w:i/>
-                <w:szCs w:val="24"/>
+                <w:sz w:val="22"/>
               </w:rPr>
             </m:ctrlPr>
           </m:sSubSupPr>
@@ -8720,7 +8730,7 @@
             <m:r>
               <w:rPr>
                 <w:rFonts w:ascii="Cambria Math" w:eastAsiaTheme="minorEastAsia" w:hAnsi="Cambria Math"/>
-                <w:szCs w:val="24"/>
+                <w:sz w:val="22"/>
               </w:rPr>
               <m:t>l</m:t>
             </m:r>
@@ -8729,7 +8739,7 @@
             <m:r>
               <w:rPr>
                 <w:rFonts w:ascii="Cambria Math" w:eastAsiaTheme="minorEastAsia" w:hAnsi="Cambria Math"/>
-                <w:szCs w:val="24"/>
+                <w:sz w:val="22"/>
               </w:rPr>
               <m:t>P</m:t>
             </m:r>
@@ -8738,7 +8748,7 @@
             <m:r>
               <w:rPr>
                 <w:rFonts w:ascii="Cambria Math" w:eastAsiaTheme="minorEastAsia" w:hAnsi="Cambria Math"/>
-                <w:szCs w:val="24"/>
+                <w:sz w:val="22"/>
               </w:rPr>
               <m:t>2</m:t>
             </m:r>
@@ -8751,7 +8761,7 @@
               <w:rPr>
                 <w:rFonts w:ascii="Cambria Math" w:eastAsiaTheme="minorEastAsia" w:hAnsi="Cambria Math"/>
                 <w:i/>
-                <w:szCs w:val="24"/>
+                <w:sz w:val="22"/>
               </w:rPr>
             </m:ctrlPr>
           </m:accPr>
@@ -8759,7 +8769,7 @@
             <m:r>
               <w:rPr>
                 <w:rFonts w:ascii="Cambria Math" w:eastAsiaTheme="minorEastAsia" w:hAnsi="Cambria Math"/>
-                <w:szCs w:val="24"/>
+                <w:sz w:val="22"/>
               </w:rPr>
               <m:t>φ</m:t>
             </m:r>
@@ -8768,7 +8778,7 @@
         <m:r>
           <w:rPr>
             <w:rFonts w:ascii="Cambria Math" w:eastAsiaTheme="minorEastAsia" w:hAnsi="Cambria Math"/>
-            <w:szCs w:val="24"/>
+            <w:sz w:val="22"/>
           </w:rPr>
           <m:t>-</m:t>
         </m:r>
@@ -8778,7 +8788,7 @@
               <w:rPr>
                 <w:rFonts w:ascii="Cambria Math" w:eastAsiaTheme="minorEastAsia" w:hAnsi="Cambria Math"/>
                 <w:i/>
-                <w:szCs w:val="24"/>
+                <w:sz w:val="22"/>
               </w:rPr>
             </m:ctrlPr>
           </m:sSubSupPr>
@@ -8786,7 +8796,7 @@
             <m:r>
               <w:rPr>
                 <w:rFonts w:ascii="Cambria Math" w:eastAsiaTheme="minorEastAsia" w:hAnsi="Cambria Math"/>
-                <w:szCs w:val="24"/>
+                <w:sz w:val="22"/>
               </w:rPr>
               <m:t>l</m:t>
             </m:r>
@@ -8795,7 +8805,7 @@
             <m:r>
               <w:rPr>
                 <w:rFonts w:ascii="Cambria Math" w:eastAsiaTheme="minorEastAsia" w:hAnsi="Cambria Math"/>
-                <w:szCs w:val="24"/>
+                <w:sz w:val="22"/>
               </w:rPr>
               <m:t>P</m:t>
             </m:r>
@@ -8804,7 +8814,7 @@
             <m:r>
               <w:rPr>
                 <w:rFonts w:ascii="Cambria Math" w:eastAsiaTheme="minorEastAsia" w:hAnsi="Cambria Math"/>
-                <w:szCs w:val="24"/>
+                <w:sz w:val="22"/>
               </w:rPr>
               <m:t>2</m:t>
             </m:r>
@@ -8816,7 +8826,7 @@
               <w:rPr>
                 <w:rFonts w:ascii="Cambria Math" w:eastAsiaTheme="minorEastAsia" w:hAnsi="Cambria Math"/>
                 <w:i/>
-                <w:szCs w:val="24"/>
+                <w:sz w:val="22"/>
               </w:rPr>
             </m:ctrlPr>
           </m:sSubPr>
@@ -8824,7 +8834,7 @@
             <m:r>
               <w:rPr>
                 <w:rFonts w:ascii="Cambria Math" w:eastAsiaTheme="minorEastAsia" w:hAnsi="Cambria Math"/>
-                <w:szCs w:val="24"/>
+                <w:sz w:val="22"/>
               </w:rPr>
               <m:t>m</m:t>
             </m:r>
@@ -8833,7 +8843,7 @@
             <m:r>
               <w:rPr>
                 <w:rFonts w:ascii="Cambria Math" w:eastAsiaTheme="minorEastAsia" w:hAnsi="Cambria Math"/>
-                <w:szCs w:val="24"/>
+                <w:sz w:val="22"/>
               </w:rPr>
               <m:t>P</m:t>
             </m:r>
@@ -8845,7 +8855,7 @@
               <w:rPr>
                 <w:rFonts w:ascii="Cambria Math" w:eastAsiaTheme="minorEastAsia" w:hAnsi="Cambria Math"/>
                 <w:i/>
-                <w:szCs w:val="24"/>
+                <w:sz w:val="22"/>
               </w:rPr>
             </m:ctrlPr>
           </m:funcPr>
@@ -8856,7 +8866,7 @@
               </m:rPr>
               <w:rPr>
                 <w:rFonts w:ascii="Cambria Math" w:eastAsiaTheme="minorEastAsia" w:hAnsi="Cambria Math"/>
-                <w:szCs w:val="24"/>
+                <w:sz w:val="22"/>
               </w:rPr>
               <m:t>sin</m:t>
             </m:r>
@@ -8865,7 +8875,7 @@
             <m:r>
               <w:rPr>
                 <w:rFonts w:ascii="Cambria Math" w:eastAsiaTheme="minorEastAsia" w:hAnsi="Cambria Math"/>
-                <w:szCs w:val="24"/>
+                <w:sz w:val="22"/>
               </w:rPr>
               <m:t>φ</m:t>
             </m:r>
@@ -8875,7 +8885,7 @@
                   <w:rPr>
                     <w:rFonts w:ascii="Cambria Math" w:eastAsiaTheme="minorEastAsia" w:hAnsi="Cambria Math"/>
                     <w:i/>
-                    <w:szCs w:val="24"/>
+                    <w:sz w:val="22"/>
                   </w:rPr>
                 </m:ctrlPr>
               </m:funcPr>
@@ -8886,7 +8896,7 @@
                   </m:rPr>
                   <w:rPr>
                     <w:rFonts w:ascii="Cambria Math" w:eastAsiaTheme="minorEastAsia" w:hAnsi="Cambria Math"/>
-                    <w:szCs w:val="24"/>
+                    <w:sz w:val="22"/>
                   </w:rPr>
                   <m:t>cos</m:t>
                 </m:r>
@@ -8895,7 +8905,7 @@
                 <m:r>
                   <w:rPr>
                     <w:rFonts w:ascii="Cambria Math" w:eastAsiaTheme="minorEastAsia" w:hAnsi="Cambria Math"/>
-                    <w:szCs w:val="24"/>
+                    <w:sz w:val="22"/>
                   </w:rPr>
                   <m:t>φ</m:t>
                 </m:r>
@@ -8905,7 +8915,7 @@
                       <w:rPr>
                         <w:rFonts w:ascii="Cambria Math" w:eastAsiaTheme="minorEastAsia" w:hAnsi="Cambria Math"/>
                         <w:i/>
-                        <w:szCs w:val="24"/>
+                        <w:sz w:val="22"/>
                       </w:rPr>
                     </m:ctrlPr>
                   </m:sSupPr>
@@ -8917,7 +8927,7 @@
                           <w:rPr>
                             <w:rFonts w:ascii="Cambria Math" w:eastAsiaTheme="minorEastAsia" w:hAnsi="Cambria Math"/>
                             <w:i/>
-                            <w:szCs w:val="24"/>
+                            <w:sz w:val="22"/>
                           </w:rPr>
                         </m:ctrlPr>
                       </m:accPr>
@@ -8925,7 +8935,7 @@
                         <m:r>
                           <w:rPr>
                             <w:rFonts w:ascii="Cambria Math" w:eastAsiaTheme="minorEastAsia" w:hAnsi="Cambria Math"/>
-                            <w:szCs w:val="24"/>
+                            <w:sz w:val="22"/>
                           </w:rPr>
                           <m:t>θ</m:t>
                         </m:r>
@@ -8936,7 +8946,7 @@
                     <m:r>
                       <w:rPr>
                         <w:rFonts w:ascii="Cambria Math" w:eastAsiaTheme="minorEastAsia" w:hAnsi="Cambria Math"/>
-                        <w:szCs w:val="24"/>
+                        <w:sz w:val="22"/>
                       </w:rPr>
                       <m:t>2</m:t>
                     </m:r>
@@ -8949,7 +8959,7 @@
         <m:r>
           <w:rPr>
             <w:rFonts w:ascii="Cambria Math" w:eastAsiaTheme="minorEastAsia" w:hAnsi="Cambria Math"/>
-            <w:szCs w:val="24"/>
+            <w:sz w:val="22"/>
           </w:rPr>
           <m:t>+g</m:t>
         </m:r>
@@ -8959,7 +8969,7 @@
               <w:rPr>
                 <w:rFonts w:ascii="Cambria Math" w:eastAsiaTheme="minorEastAsia" w:hAnsi="Cambria Math"/>
                 <w:i/>
-                <w:szCs w:val="24"/>
+                <w:sz w:val="22"/>
               </w:rPr>
             </m:ctrlPr>
           </m:sSubPr>
@@ -8967,7 +8977,7 @@
             <m:r>
               <w:rPr>
                 <w:rFonts w:ascii="Cambria Math" w:eastAsiaTheme="minorEastAsia" w:hAnsi="Cambria Math"/>
-                <w:szCs w:val="24"/>
+                <w:sz w:val="22"/>
               </w:rPr>
               <m:t>l</m:t>
             </m:r>
@@ -8976,7 +8986,7 @@
             <m:r>
               <w:rPr>
                 <w:rFonts w:ascii="Cambria Math" w:eastAsiaTheme="minorEastAsia" w:hAnsi="Cambria Math"/>
-                <w:szCs w:val="24"/>
+                <w:sz w:val="22"/>
               </w:rPr>
               <m:t>P</m:t>
             </m:r>
@@ -8988,7 +8998,7 @@
               <w:rPr>
                 <w:rFonts w:ascii="Cambria Math" w:eastAsiaTheme="minorEastAsia" w:hAnsi="Cambria Math"/>
                 <w:i/>
-                <w:szCs w:val="24"/>
+                <w:sz w:val="22"/>
               </w:rPr>
             </m:ctrlPr>
           </m:sSubPr>
@@ -8996,7 +9006,7 @@
             <m:r>
               <w:rPr>
                 <w:rFonts w:ascii="Cambria Math" w:eastAsiaTheme="minorEastAsia" w:hAnsi="Cambria Math"/>
-                <w:szCs w:val="24"/>
+                <w:sz w:val="22"/>
               </w:rPr>
               <m:t>m</m:t>
             </m:r>
@@ -9005,7 +9015,7 @@
             <m:r>
               <w:rPr>
                 <w:rFonts w:ascii="Cambria Math" w:eastAsiaTheme="minorEastAsia" w:hAnsi="Cambria Math"/>
-                <w:szCs w:val="24"/>
+                <w:sz w:val="22"/>
               </w:rPr>
               <m:t>p</m:t>
             </m:r>
@@ -9017,7 +9027,7 @@
               <w:rPr>
                 <w:rFonts w:ascii="Cambria Math" w:eastAsiaTheme="minorEastAsia" w:hAnsi="Cambria Math"/>
                 <w:i/>
-                <w:szCs w:val="24"/>
+                <w:sz w:val="22"/>
               </w:rPr>
             </m:ctrlPr>
           </m:funcPr>
@@ -9028,7 +9038,7 @@
               </m:rPr>
               <w:rPr>
                 <w:rFonts w:ascii="Cambria Math" w:eastAsiaTheme="minorEastAsia" w:hAnsi="Cambria Math"/>
-                <w:szCs w:val="24"/>
+                <w:sz w:val="22"/>
               </w:rPr>
               <m:t>sin</m:t>
             </m:r>
@@ -9037,7 +9047,7 @@
             <m:r>
               <w:rPr>
                 <w:rFonts w:ascii="Cambria Math" w:eastAsiaTheme="minorEastAsia" w:hAnsi="Cambria Math"/>
-                <w:szCs w:val="24"/>
+                <w:sz w:val="22"/>
               </w:rPr>
               <m:t>φ</m:t>
             </m:r>
@@ -9046,7 +9056,7 @@
         <m:r>
           <w:rPr>
             <w:rFonts w:ascii="Cambria Math" w:eastAsiaTheme="minorEastAsia" w:hAnsi="Cambria Math"/>
-            <w:szCs w:val="24"/>
+            <w:sz w:val="22"/>
           </w:rPr>
           <m:t>=0</m:t>
         </m:r>
@@ -9397,6 +9407,14 @@
     </w:p>
     <w:p>
       <w:pPr>
+        <w:rPr>
+          <w:rFonts w:eastAsiaTheme="minorEastAsia"/>
+          <w:szCs w:val="24"/>
+        </w:rPr>
+      </w:pPr>
+    </w:p>
+    <w:p>
+      <w:pPr>
         <w:pStyle w:val="Titolo2"/>
         <w:rPr>
           <w:bCs/>
@@ -9407,7 +9425,6 @@
         <w:rPr>
           <w:bCs/>
         </w:rPr>
-        <w:lastRenderedPageBreak/>
         <w:t>Reference System</w:t>
       </w:r>
       <w:bookmarkEnd w:id="5"/>
@@ -9987,7 +10004,13 @@
     </w:p>
     <w:p>
       <w:r>
-        <w:t>Torque is generated by the DC permanent magnets motor according to the following electrical dynamic equation (1.4.1)</w:t>
+        <w:t>Torque is generated by the DC permanent magnets motor according to the following electrical dynamic equation (1.</w:t>
+      </w:r>
+      <w:r>
+        <w:t>3</w:t>
+      </w:r>
+      <w:r>
+        <w:t>.1)</w:t>
       </w:r>
     </w:p>
     <w:p>
@@ -10367,7 +10390,21 @@
           <w:szCs w:val="24"/>
         </w:rPr>
         <w:tab/>
-        <w:t xml:space="preserve">                            (1.4.1)    </w:t>
+        <w:t xml:space="preserve">                            (1.</w:t>
+      </w:r>
+      <w:r>
+        <w:rPr>
+          <w:rFonts w:eastAsiaTheme="minorEastAsia"/>
+          <w:szCs w:val="24"/>
+        </w:rPr>
+        <w:t>3</w:t>
+      </w:r>
+      <w:r>
+        <w:rPr>
+          <w:rFonts w:eastAsiaTheme="minorEastAsia"/>
+          <w:szCs w:val="24"/>
+        </w:rPr>
+        <w:t xml:space="preserve">.1)    </w:t>
       </w:r>
     </w:p>
     <w:p>
@@ -10893,7 +10930,19 @@
         <w:rPr>
           <w:rFonts w:eastAsiaTheme="minorEastAsia"/>
         </w:rPr>
-        <w:t>1.4.2 :</w:t>
+        <w:t>1.</w:t>
+      </w:r>
+      <w:r>
+        <w:rPr>
+          <w:rFonts w:eastAsiaTheme="minorEastAsia"/>
+        </w:rPr>
+        <w:t>3</w:t>
+      </w:r>
+      <w:r>
+        <w:rPr>
+          <w:rFonts w:eastAsiaTheme="minorEastAsia"/>
+        </w:rPr>
+        <w:t>.2 :</w:t>
       </w:r>
       <w:proofErr w:type="gramEnd"/>
       <w:r>
@@ -11160,7 +11209,19 @@
           <w:rFonts w:eastAsiaTheme="minorEastAsia"/>
         </w:rPr>
         <w:tab/>
-        <w:t xml:space="preserve">    (1.4.2)</w:t>
+        <w:t xml:space="preserve">    (1.</w:t>
+      </w:r>
+      <w:r>
+        <w:rPr>
+          <w:rFonts w:eastAsiaTheme="minorEastAsia"/>
+        </w:rPr>
+        <w:t>3</w:t>
+      </w:r>
+      <w:r>
+        <w:rPr>
+          <w:rFonts w:eastAsiaTheme="minorEastAsia"/>
+        </w:rPr>
+        <w:t>.2)</w:t>
       </w:r>
     </w:p>
     <w:p>
@@ -11220,8 +11281,8 @@
       <w:pPr>
         <w:pStyle w:val="Titolo2"/>
       </w:pPr>
-      <w:bookmarkStart w:id="7" w:name="_Hlk75248634"/>
-      <w:bookmarkStart w:id="8" w:name="_Toc167717837"/>
+      <w:bookmarkStart w:id="7" w:name="_Toc167717837"/>
+      <w:bookmarkStart w:id="8" w:name="_Hlk75248634"/>
       <w:r>
         <w:lastRenderedPageBreak/>
         <w:t xml:space="preserve">Final Mechanical </w:t>
@@ -11229,9 +11290,9 @@
       <w:r>
         <w:t>Equations</w:t>
       </w:r>
-      <w:bookmarkEnd w:id="8"/>
+      <w:bookmarkEnd w:id="7"/>
     </w:p>
-    <w:bookmarkEnd w:id="7"/>
+    <w:bookmarkEnd w:id="8"/>
     <w:p>
       <w:pPr>
         <w:rPr>
@@ -11376,13 +11437,10 @@
           <w:numId w:val="36"/>
         </w:numPr>
       </w:pPr>
-      <w:bookmarkStart w:id="14" w:name="_Toc167717843"/>
-      <w:r>
-        <w:t>Motor Parameters</w:t>
-      </w:r>
-      <w:bookmarkEnd w:id="14"/>
+      <w:r>
+        <w:t>Inertia</w:t>
+      </w:r>
     </w:p>
-    <w:p/>
     <w:p>
       <w:r>
         <w:rPr>
@@ -11534,11 +11592,11 @@
           <w:numId w:val="36"/>
         </w:numPr>
       </w:pPr>
-      <w:bookmarkStart w:id="15" w:name="_Toc167717844"/>
+      <w:bookmarkStart w:id="14" w:name="_Toc167717844"/>
       <w:r>
         <w:t>System Parameters</w:t>
       </w:r>
-      <w:bookmarkEnd w:id="15"/>
+      <w:bookmarkEnd w:id="14"/>
     </w:p>
     <w:p>
       <w:pPr>
@@ -11548,11 +11606,11 @@
           <w:numId w:val="36"/>
         </w:numPr>
       </w:pPr>
-      <w:bookmarkStart w:id="16" w:name="_Toc167717845"/>
+      <w:bookmarkStart w:id="15" w:name="_Toc167717845"/>
       <w:r>
         <w:t>Conclusions</w:t>
       </w:r>
-      <w:bookmarkEnd w:id="16"/>
+      <w:bookmarkEnd w:id="15"/>
     </w:p>
     <w:p/>
     <w:p/>
@@ -11562,12 +11620,12 @@
       <w:pPr>
         <w:pStyle w:val="Titolo1"/>
       </w:pPr>
-      <w:bookmarkStart w:id="17" w:name="_Toc167717846"/>
+      <w:bookmarkStart w:id="16" w:name="_Toc167717846"/>
       <w:r>
         <w:lastRenderedPageBreak/>
         <w:t>Controllers and state estimation</w:t>
       </w:r>
-      <w:bookmarkEnd w:id="17"/>
+      <w:bookmarkEnd w:id="16"/>
     </w:p>
     <w:p>
       <w:pPr>
@@ -11577,11 +11635,11 @@
           <w:numId w:val="36"/>
         </w:numPr>
       </w:pPr>
-      <w:bookmarkStart w:id="18" w:name="_Toc167717847"/>
+      <w:bookmarkStart w:id="17" w:name="_Toc167717847"/>
       <w:r>
         <w:t>Output Feedback Controller (PI)</w:t>
       </w:r>
-      <w:bookmarkEnd w:id="18"/>
+      <w:bookmarkEnd w:id="17"/>
     </w:p>
     <w:p>
       <w:pPr>
@@ -11591,11 +11649,11 @@
           <w:numId w:val="36"/>
         </w:numPr>
       </w:pPr>
-      <w:bookmarkStart w:id="19" w:name="_Toc167717848"/>
+      <w:bookmarkStart w:id="18" w:name="_Toc167717848"/>
       <w:r>
         <w:t>State Feedback Controllers (PP-LQR)</w:t>
       </w:r>
-      <w:bookmarkEnd w:id="19"/>
+      <w:bookmarkEnd w:id="18"/>
     </w:p>
     <w:p>
       <w:pPr>
@@ -11605,7 +11663,7 @@
           <w:numId w:val="36"/>
         </w:numPr>
       </w:pPr>
-      <w:bookmarkStart w:id="20" w:name="_Toc167717849"/>
+      <w:bookmarkStart w:id="19" w:name="_Toc167717849"/>
       <w:r>
         <w:t>State Observer (KF</w:t>
       </w:r>
@@ -11615,7 +11673,7 @@
       <w:r>
         <w:t>)</w:t>
       </w:r>
-      <w:bookmarkEnd w:id="20"/>
+      <w:bookmarkEnd w:id="19"/>
     </w:p>
     <w:p>
       <w:pPr>
@@ -11625,11 +11683,11 @@
           <w:numId w:val="36"/>
         </w:numPr>
       </w:pPr>
-      <w:bookmarkStart w:id="21" w:name="_Toc167717850"/>
+      <w:bookmarkStart w:id="20" w:name="_Toc167717850"/>
       <w:r>
         <w:t>Swing-up Controller (PP)</w:t>
       </w:r>
-      <w:bookmarkEnd w:id="21"/>
+      <w:bookmarkEnd w:id="20"/>
     </w:p>
     <w:p>
       <w:pPr>
@@ -11639,17 +11697,11 @@
           <w:numId w:val="36"/>
         </w:numPr>
       </w:pPr>
-      <w:bookmarkStart w:id="22" w:name="_Toc167717851"/>
-      <w:r>
-        <w:t>Swing-up Controller (</w:t>
-      </w:r>
-      <w:r>
-        <w:t>Energy Based</w:t>
-      </w:r>
-      <w:r>
-        <w:t>)</w:t>
-      </w:r>
-      <w:bookmarkEnd w:id="22"/>
+      <w:bookmarkStart w:id="21" w:name="_Toc167717851"/>
+      <w:r>
+        <w:t>Swing-up Controller (Energy Based)</w:t>
+      </w:r>
+      <w:bookmarkEnd w:id="21"/>
     </w:p>
     <w:p>
       <w:pPr>
@@ -11673,13 +11725,13 @@
           <w:numId w:val="0"/>
         </w:numPr>
       </w:pPr>
+      <w:bookmarkStart w:id="22" w:name="_Toc167717852"/>
       <w:bookmarkStart w:id="23" w:name="_Hlk75250208"/>
-      <w:bookmarkStart w:id="24" w:name="_Toc167717852"/>
       <w:r>
         <w:lastRenderedPageBreak/>
         <w:t>Bibliography</w:t>
       </w:r>
-      <w:bookmarkEnd w:id="24"/>
+      <w:bookmarkEnd w:id="22"/>
     </w:p>
     <w:p>
       <w:pPr>
@@ -11747,7 +11799,7 @@
           <w:iCs/>
         </w:rPr>
       </w:pPr>
-      <w:bookmarkStart w:id="25" w:name="_Hlk84676423"/>
+      <w:bookmarkStart w:id="24" w:name="_Hlk84676423"/>
       <w:r>
         <w:t xml:space="preserve">[4] </w:t>
       </w:r>
@@ -11797,7 +11849,7 @@
       </w:r>
     </w:p>
     <w:bookmarkEnd w:id="23"/>
-    <w:bookmarkEnd w:id="25"/>
+    <w:bookmarkEnd w:id="24"/>
     <w:p>
       <w:pPr>
         <w:spacing w:before="0" w:after="160" w:line="259" w:lineRule="auto"/>

</xml_diff>